<commit_message>
removing refs to locking
</commit_message>
<xml_diff>
--- a/_word/sample-workflow.docx
+++ b/_word/sample-workflow.docx
@@ -12,11 +12,18 @@
         <w:pStyle w:val="HEDProcessinginstruction"/>
       </w:pPr>
       <w:r>
-        <w:t>ATTRS=id: sample-workflow; data-tags: typeset</w:t>
+        <w:t xml:space="preserve">ATTRS=id: sample-workflow; data-tags: </w:t>
+      </w:r>
+      <w:proofErr w:type="spellStart"/>
+      <w:proofErr w:type="gramStart"/>
+      <w:r>
+        <w:t>typeset</w:t>
       </w:r>
       <w:r>
         <w:t>,featured</w:t>
       </w:r>
+      <w:proofErr w:type="spellEnd"/>
+      <w:proofErr w:type="gramEnd"/>
       <w:r>
         <w:t>;</w:t>
       </w:r>
@@ -36,7 +43,31 @@
         <w:pStyle w:val="HEDPlaintextparagraph"/>
       </w:pPr>
       <w:r>
-        <w:t>Here’s a sample workflow that a publisher might follow, using Hederis. In this scenario, we’ll begin when the manuscript isn’t quite done, but it’s time to start the design process and/or prepare a galley file. Steps that should occur in Hederis are marked with the Hederis logo, as well as which mode in the app you should be using at that point.</w:t>
+        <w:t xml:space="preserve">Here’s a sample workflow that a publisher might follow, using </w:t>
+      </w:r>
+      <w:proofErr w:type="spellStart"/>
+      <w:r>
+        <w:t>Hederis</w:t>
+      </w:r>
+      <w:proofErr w:type="spellEnd"/>
+      <w:r>
+        <w:t xml:space="preserve">. In this scenario, we’ll begin when the manuscript isn’t quite done, but it’s time to start the design process and/or prepare a galley file. Steps that should occur in </w:t>
+      </w:r>
+      <w:proofErr w:type="spellStart"/>
+      <w:r>
+        <w:t>Hederis</w:t>
+      </w:r>
+      <w:proofErr w:type="spellEnd"/>
+      <w:r>
+        <w:t xml:space="preserve"> are marked with the </w:t>
+      </w:r>
+      <w:proofErr w:type="spellStart"/>
+      <w:r>
+        <w:t>Hederis</w:t>
+      </w:r>
+      <w:proofErr w:type="spellEnd"/>
+      <w:r>
+        <w:t xml:space="preserve"> logo, as well as which mode in the app you should be using at that point.</w:t>
       </w:r>
     </w:p>
     <w:p>
@@ -75,8 +106,13 @@
         <w:pStyle w:val="HEDPlaintextparagraph"/>
       </w:pPr>
       <w:r>
-        <w:t>Upload the manuscript to Hederis</w:t>
-      </w:r>
+        <w:t xml:space="preserve">Upload the manuscript to </w:t>
+      </w:r>
+      <w:proofErr w:type="spellStart"/>
+      <w:r>
+        <w:t>Hederis</w:t>
+      </w:r>
+      <w:proofErr w:type="spellEnd"/>
     </w:p>
     <w:p>
       <w:pPr>
@@ -91,7 +127,15 @@
         <w:pStyle w:val="HEDPlaintextparagraph"/>
       </w:pPr>
       <w:r>
-        <w:t>Review the paragraph styles/coding and adjust as needed (in the Hederis text editor, or in Microsoft Word).</w:t>
+        <w:t xml:space="preserve">Review the paragraph styles/coding and adjust as needed (in the </w:t>
+      </w:r>
+      <w:proofErr w:type="spellStart"/>
+      <w:r>
+        <w:t>Hederis</w:t>
+      </w:r>
+      <w:proofErr w:type="spellEnd"/>
+      <w:r>
+        <w:t xml:space="preserve"> text editor, or in Microsoft Word).</w:t>
       </w:r>
     </w:p>
     <w:p>
@@ -107,7 +151,15 @@
         <w:pStyle w:val="HEDPlaintextparagraph"/>
       </w:pPr>
       <w:r>
-        <w:t>If working in Word, reupload the updated manuscript to Hederis.</w:t>
+        <w:t xml:space="preserve">If working in Word, reupload the updated manuscript to </w:t>
+      </w:r>
+      <w:proofErr w:type="spellStart"/>
+      <w:r>
+        <w:t>Hederis</w:t>
+      </w:r>
+      <w:proofErr w:type="spellEnd"/>
+      <w:r>
+        <w:t>.</w:t>
       </w:r>
     </w:p>
     <w:p>
@@ -162,7 +214,15 @@
         <w:pStyle w:val="HEDPlaintextparagraph"/>
       </w:pPr>
       <w:r>
-        <w:t>Outside of Hederis, finish working on your manuscript (editing, copyediting, etc.).</w:t>
+        <w:t xml:space="preserve">Outside of </w:t>
+      </w:r>
+      <w:proofErr w:type="spellStart"/>
+      <w:r>
+        <w:t>Hederis</w:t>
+      </w:r>
+      <w:proofErr w:type="spellEnd"/>
+      <w:r>
+        <w:t>, finish working on your manuscript (editing, copyediting, etc.).</w:t>
       </w:r>
     </w:p>
     <w:p>
@@ -183,7 +243,15 @@
         <w:pStyle w:val="HEDProcessinginstruction"/>
       </w:pPr>
       <w:r>
-        <w:t>ATTRS=data-step-type: left</w:t>
+        <w:t>ATTRS=data-step-</w:t>
+      </w:r>
+      <w:proofErr w:type="gramStart"/>
+      <w:r>
+        <w:t>type:</w:t>
+      </w:r>
+      <w:proofErr w:type="gramEnd"/>
+      <w:r>
+        <w:t xml:space="preserve"> left</w:t>
       </w:r>
     </w:p>
     <w:p>
@@ -196,7 +264,15 @@
         <w:pStyle w:val="HEDPlaintextparagraph"/>
       </w:pPr>
       <w:r>
-        <w:t>Start creating the design in the Design tab (you can also import a design template from another book and use it as-is, or add customizations on top of it).</w:t>
+        <w:t>Start creating the design in the Design tab (you can also import a design template from another book and use it as-</w:t>
+      </w:r>
+      <w:proofErr w:type="gramStart"/>
+      <w:r>
+        <w:t>is, or</w:t>
+      </w:r>
+      <w:proofErr w:type="gramEnd"/>
+      <w:r>
+        <w:t xml:space="preserve"> add customizations on top of it).</w:t>
       </w:r>
     </w:p>
     <w:p>
@@ -308,22 +384,6 @@
         <w:pStyle w:val="HEDPlaintextparagraph"/>
       </w:pPr>
       <w:r>
-        <w:t>In the Page Layout tab, lock your pages so that the proofreader can mark-up line breaks and page breaks (see “Lock chapters to prevent reflow” for more information about this).</w:t>
-      </w:r>
-    </w:p>
-    <w:p>
-      <w:pPr>
-        <w:pStyle w:val="HEDProcessinginstruction"/>
-      </w:pPr>
-      <w:r>
-        <w:t>ATTRS=data-step-type: design-pagelayout</w:t>
-      </w:r>
-    </w:p>
-    <w:p>
-      <w:pPr>
-        <w:pStyle w:val="HEDPlaintextparagraph"/>
-      </w:pPr>
-      <w:r>
         <w:t>Rebuild and send out the PDF for proofread/first pass.</w:t>
       </w:r>
     </w:p>
@@ -340,7 +400,7 @@
         <w:pStyle w:val="HEDPlaintextparagraph"/>
       </w:pPr>
       <w:r>
-        <w:t>Enter edits in the Design tab. For advanced text editing, make your changes in the text editor. (But beware of lock syncing! See “Lock chapters to prevent reflow” for more information about this.)</w:t>
+        <w:t>Enter edits in the Design tab. For advanced text editing, make your changes in the text editor.</w:t>
       </w:r>
     </w:p>
     <w:p>
@@ -364,15 +424,28 @@
         <w:pStyle w:val="HEDProcessinginstruction"/>
       </w:pPr>
       <w:r>
-        <w:t>ATTRS=data-step-type: design-pagelayout</w:t>
-      </w:r>
-    </w:p>
-    <w:p>
-      <w:pPr>
-        <w:pStyle w:val="HEDPlaintextparagraph"/>
-      </w:pPr>
-      <w:r>
-        <w:t>Rebuild the PDF and repeat entering edits/rebuilding for more review passes as needed.</w:t>
+        <w:t>ATTRS=data-step-type: design-</w:t>
+      </w:r>
+      <w:proofErr w:type="spellStart"/>
+      <w:r>
+        <w:t>pagelayout</w:t>
+      </w:r>
+      <w:proofErr w:type="spellEnd"/>
+    </w:p>
+    <w:p>
+      <w:pPr>
+        <w:pStyle w:val="HEDPlaintextparagraph"/>
+      </w:pPr>
+      <w:r>
+        <w:t xml:space="preserve">Set your PDF export settings to comply with your printer’s requirements (bleed sizes, trim marks, </w:t>
+      </w:r>
+      <w:proofErr w:type="spellStart"/>
+      <w:r>
+        <w:t>grayscaling</w:t>
+      </w:r>
+      <w:proofErr w:type="spellEnd"/>
+      <w:r>
+        <w:t>, etc.).</w:t>
       </w:r>
     </w:p>
     <w:p>
@@ -388,7 +461,7 @@
         <w:pStyle w:val="HEDPlaintextparagraph"/>
       </w:pPr>
       <w:r>
-        <w:t>Set your PDF export settings to comply with your printer’s requirements (bleed sizes, trim marks, grayscaling, etc.).</w:t>
+        <w:t>Rebuild the final files (PDF, EPUB, Kindle EPUB, HTML).</w:t>
       </w:r>
     </w:p>
     <w:p>
@@ -404,22 +477,6 @@
         <w:pStyle w:val="HEDPlaintextparagraph"/>
       </w:pPr>
       <w:r>
-        <w:t>Rebuild the final files (PDF, EPUB, Kindle EPUB, HTML).</w:t>
-      </w:r>
-    </w:p>
-    <w:p>
-      <w:pPr>
-        <w:pStyle w:val="HEDProcessinginstruction"/>
-      </w:pPr>
-      <w:r>
-        <w:t>ATTRS=data-step-type: dashboard</w:t>
-      </w:r>
-    </w:p>
-    <w:p>
-      <w:pPr>
-        <w:pStyle w:val="HEDPlaintextparagraph"/>
-      </w:pPr>
-      <w:r>
         <w:t>Send the PDF to your printer.</w:t>
       </w:r>
     </w:p>
@@ -436,7 +493,15 @@
         <w:pStyle w:val="HEDPlaintextparagraph"/>
       </w:pPr>
       <w:r>
-        <w:t>Extract sample content from the Hederis HTML, to post on your website, blogs, etc.</w:t>
+        <w:t xml:space="preserve">Extract sample content from the </w:t>
+      </w:r>
+      <w:proofErr w:type="spellStart"/>
+      <w:r>
+        <w:t>Hederis</w:t>
+      </w:r>
+      <w:proofErr w:type="spellEnd"/>
+      <w:r>
+        <w:t xml:space="preserve"> HTML, to post on your website, blogs, etc.</w:t>
       </w:r>
     </w:p>
     <w:p>
@@ -452,7 +517,23 @@
         <w:pStyle w:val="HEDPlaintextparagraph"/>
       </w:pPr>
       <w:r>
-        <w:t>Validate your EPUB files (the standard EPUBCheck validation tool is built into the Hederis dashboard).</w:t>
+        <w:t xml:space="preserve">Validate your EPUB files (the standard </w:t>
+      </w:r>
+      <w:proofErr w:type="spellStart"/>
+      <w:r>
+        <w:t>EPUBCheck</w:t>
+      </w:r>
+      <w:proofErr w:type="spellEnd"/>
+      <w:r>
+        <w:t xml:space="preserve"> validation tool is built into the </w:t>
+      </w:r>
+      <w:proofErr w:type="spellStart"/>
+      <w:r>
+        <w:t>Hederis</w:t>
+      </w:r>
+      <w:proofErr w:type="spellEnd"/>
+      <w:r>
+        <w:t xml:space="preserve"> dashboard).</w:t>
       </w:r>
     </w:p>
     <w:p>

</xml_diff>